<commit_message>
chore: sync last changes
</commit_message>
<xml_diff>
--- a/https-:formspree.io:.docx.docx
+++ b/https-:formspree.io:.docx.docx
@@ -676,6 +676,46 @@
     <w:p>
       <w:r>
         <w:t xml:space="preserve">  - Received test email successfully</w:t>
+      </w:r>
+    </w:p>
+    <w:p/>
+    <w:p/>
+    <w:p>
+      <w:pPr>
+        <w:spacing w:before="100" w:beforeAutospacing="1" w:after="100" w:afterAutospacing="1" w:line="240" w:lineRule="auto"/>
+        <w:rPr>
+          <w:rFonts w:ascii="Segoe UI" w:eastAsia="Times New Roman" w:hAnsi="Segoe UI" w:cs="Segoe UI"/>
+          <w:kern w:val="0"/>
+          <w:sz w:val="21"/>
+          <w:szCs w:val="21"/>
+          <w14:ligatures w14:val="none"/>
+        </w:rPr>
+      </w:pPr>
+      <w:hyperlink r:id="rId4" w:tgtFrame="_blank" w:tooltip="https://formspree.io/f/xkgknvyp" w:history="1">
+        <w:r>
+          <w:rPr>
+            <w:rFonts w:ascii="Segoe UI" w:eastAsia="Times New Roman" w:hAnsi="Segoe UI" w:cs="Segoe UI"/>
+            <w:color w:val="0000FF"/>
+            <w:kern w:val="0"/>
+            <w:sz w:val="21"/>
+            <w:szCs w:val="21"/>
+            <w:u w:val="single"/>
+            <w14:ligatures w14:val="none"/>
+          </w:rPr>
+          <w:t>https://formspree.io/f/xkgknvyp</w:t>
+        </w:r>
+      </w:hyperlink>
+    </w:p>
+    <w:p>
+      <w:r>
+        <w:rPr>
+          <w:rFonts w:ascii="Segoe UI" w:eastAsia="Times New Roman" w:hAnsi="Segoe UI" w:cs="Segoe UI"/>
+          <w:kern w:val="0"/>
+          <w:sz w:val="21"/>
+          <w:szCs w:val="21"/>
+          <w14:ligatures w14:val="none"/>
+        </w:rPr>
+        <w:t> </w:t>
       </w:r>
     </w:p>
     <w:sectPr>
@@ -1605,6 +1645,34 @@
       <w:spacing w:val="5"/>
     </w:rPr>
   </w:style>
+  <w:style w:type="paragraph" w:styleId="NormalWeb">
+    <w:name w:val="Normal (Web)"/>
+    <w:basedOn w:val="Normal"/>
+    <w:uiPriority w:val="99"/>
+    <w:semiHidden/>
+    <w:unhideWhenUsed/>
+    <w:rsid w:val="001268C1"/>
+    <w:pPr>
+      <w:spacing w:before="100" w:beforeAutospacing="1" w:after="100" w:afterAutospacing="1" w:line="240" w:lineRule="auto"/>
+    </w:pPr>
+    <w:rPr>
+      <w:rFonts w:ascii="Times New Roman" w:eastAsia="Times New Roman" w:hAnsi="Times New Roman" w:cs="Times New Roman"/>
+      <w:kern w:val="0"/>
+      <w14:ligatures w14:val="none"/>
+    </w:rPr>
+  </w:style>
+  <w:style w:type="character" w:styleId="Hyperlink">
+    <w:name w:val="Hyperlink"/>
+    <w:basedOn w:val="DefaultParagraphFont"/>
+    <w:uiPriority w:val="99"/>
+    <w:semiHidden/>
+    <w:unhideWhenUsed/>
+    <w:rsid w:val="001268C1"/>
+    <w:rPr>
+      <w:color w:val="0000FF"/>
+      <w:u w:val="single"/>
+    </w:rPr>
+  </w:style>
 </w:styles>
 </file>
 

</xml_diff>